<commit_message>
Updated Cursos Settings MonthlyRaport added for printing
</commit_message>
<xml_diff>
--- a/SKS-Service-Manager/umowy/ewidencja.docx
+++ b/SKS-Service-Manager/umowy/ewidencja.docx
@@ -1,6 +1,6 @@
 
 <file path=word/document.xml><?xml version="1.0" encoding="utf-8"?>
-<w:document xmlns:wpc="http://schemas.microsoft.com/office/word/2010/wordprocessingCanvas" xmlns:cx="http://schemas.microsoft.com/office/drawing/2014/chartex" xmlns:cx1="http://schemas.microsoft.com/office/drawing/2015/9/8/chartex" xmlns:cx2="http://schemas.microsoft.com/office/drawing/2015/10/21/chartex" xmlns:cx3="http://schemas.microsoft.com/office/drawing/2016/5/9/chartex" xmlns:cx4="http://schemas.microsoft.com/office/drawing/2016/5/10/chartex" xmlns:cx5="http://schemas.microsoft.com/office/drawing/2016/5/11/chartex" xmlns:cx6="http://schemas.microsoft.com/office/drawing/2016/5/12/chartex" xmlns:cx7="http://schemas.microsoft.com/office/drawing/2016/5/13/chartex" xmlns:cx8="http://schemas.microsoft.com/office/drawing/2016/5/14/chartex" xmlns:mc="http://schemas.openxmlformats.org/markup-compatibility/2006" xmlns:aink="http://schemas.microsoft.com/office/drawing/2016/ink" xmlns:am3d="http://schemas.microsoft.com/office/drawing/2017/model3d" xmlns:o="urn:schemas-microsoft-com:office:office" xmlns:oel="http://schemas.microsoft.com/office/2019/extlst" xmlns:r="http://schemas.openxmlformats.org/officeDocument/2006/relationships" xmlns:m="http://schemas.openxmlformats.org/officeDocument/2006/math" xmlns:v="urn:schemas-microsoft-com:vml" xmlns:wp14="http://schemas.microsoft.com/office/word/2010/wordprocessingDrawing" xmlns:wp="http://schemas.openxmlformats.org/drawingml/2006/wordprocessingDrawing" xmlns:w10="urn:schemas-microsoft-com:office:word" xmlns:w="http://schemas.openxmlformats.org/wordprocessingml/2006/main" xmlns:w14="http://schemas.microsoft.com/office/word/2010/wordml" xmlns:w15="http://schemas.microsoft.com/office/word/2012/wordml" xmlns:w16cex="http://schemas.microsoft.com/office/word/2018/wordml/cex" xmlns:w16cid="http://schemas.microsoft.com/office/word/2016/wordml/cid" xmlns:w16="http://schemas.microsoft.com/office/word/2018/wordml" xmlns:w16sdtdh="http://schemas.microsoft.com/office/word/2020/wordml/sdtdatahash" xmlns:w16se="http://schemas.microsoft.com/office/word/2015/wordml/symex" xmlns:wpg="http://schemas.microsoft.com/office/word/2010/wordprocessingGroup" xmlns:wpi="http://schemas.microsoft.com/office/word/2010/wordprocessingInk" xmlns:wne="http://schemas.microsoft.com/office/word/2006/wordml" xmlns:wps="http://schemas.microsoft.com/office/word/2010/wordprocessingShape" mc:Ignorable="w14 w15 w16se w16cid w16 w16cex w16sdtdh wp14">
+<w:document xmlns:wpc="http://schemas.microsoft.com/office/word/2010/wordprocessingCanvas" xmlns:cx="http://schemas.microsoft.com/office/drawing/2014/chartex" xmlns:cx1="http://schemas.microsoft.com/office/drawing/2015/9/8/chartex" xmlns:cx2="http://schemas.microsoft.com/office/drawing/2015/10/21/chartex" xmlns:cx3="http://schemas.microsoft.com/office/drawing/2016/5/9/chartex" xmlns:cx4="http://schemas.microsoft.com/office/drawing/2016/5/10/chartex" xmlns:cx5="http://schemas.microsoft.com/office/drawing/2016/5/11/chartex" xmlns:cx6="http://schemas.microsoft.com/office/drawing/2016/5/12/chartex" xmlns:cx7="http://schemas.microsoft.com/office/drawing/2016/5/13/chartex" xmlns:cx8="http://schemas.microsoft.com/office/drawing/2016/5/14/chartex" xmlns:mc="http://schemas.openxmlformats.org/markup-compatibility/2006" xmlns:aink="http://schemas.microsoft.com/office/drawing/2016/ink" xmlns:am3d="http://schemas.microsoft.com/office/drawing/2017/model3d" xmlns:o="urn:schemas-microsoft-com:office:office" xmlns:oel="http://schemas.microsoft.com/office/2019/extlst" xmlns:r="http://schemas.openxmlformats.org/officeDocument/2006/relationships" xmlns:m="http://schemas.openxmlformats.org/officeDocument/2006/math" xmlns:v="urn:schemas-microsoft-com:vml" xmlns:wp14="http://schemas.microsoft.com/office/word/2010/wordprocessingDrawing" xmlns:wp="http://schemas.openxmlformats.org/drawingml/2006/wordprocessingDrawing" xmlns:w10="urn:schemas-microsoft-com:office:word" xmlns:w="http://schemas.openxmlformats.org/wordprocessingml/2006/main" xmlns:w14="http://schemas.microsoft.com/office/word/2010/wordml" xmlns:w15="http://schemas.microsoft.com/office/word/2012/wordml" xmlns:w16cex="http://schemas.microsoft.com/office/word/2018/wordml/cex" xmlns:w16cid="http://schemas.microsoft.com/office/word/2016/wordml/cid" xmlns:w16="http://schemas.microsoft.com/office/word/2018/wordml" xmlns:w16du="http://schemas.microsoft.com/office/word/2023/wordml/word16du" xmlns:w16sdtdh="http://schemas.microsoft.com/office/word/2020/wordml/sdtdatahash" xmlns:w16se="http://schemas.microsoft.com/office/word/2015/wordml/symex" xmlns:wpg="http://schemas.microsoft.com/office/word/2010/wordprocessingGroup" xmlns:wpi="http://schemas.microsoft.com/office/word/2010/wordprocessingInk" xmlns:wne="http://schemas.microsoft.com/office/word/2006/wordml" xmlns:wps="http://schemas.microsoft.com/office/word/2010/wordprocessingShape" mc:Ignorable="w14 w15 w16se w16cid w16 w16cex w16sdtdh w16du wp14">
   <w:body>
     <w:p>
       <w:pPr>
@@ -8,16 +8,16 @@
         <w:rPr>
           <w:b/>
           <w:bCs/>
-          <w:sz w:val="24"/>
-          <w:szCs w:val="24"/>
+          <w:sz w:val="12"/>
+          <w:szCs w:val="12"/>
         </w:rPr>
       </w:pPr>
       <w:r>
         <w:rPr>
           <w:b/>
           <w:bCs/>
-          <w:sz w:val="24"/>
-          <w:szCs w:val="24"/>
+          <w:sz w:val="12"/>
+          <w:szCs w:val="12"/>
         </w:rPr>
         <w:t>#[ewidencja-title]</w:t>
       </w:r>
@@ -29,24 +29,24 @@
         <w:tblLook w:val="04A0" w:firstRow="1" w:lastRow="0" w:firstColumn="1" w:lastColumn="0" w:noHBand="0" w:noVBand="1"/>
       </w:tblPr>
       <w:tblGrid>
-        <w:gridCol w:w="1448"/>
-        <w:gridCol w:w="1733"/>
-        <w:gridCol w:w="1756"/>
-        <w:gridCol w:w="1500"/>
-        <w:gridCol w:w="1219"/>
-        <w:gridCol w:w="1270"/>
-        <w:gridCol w:w="1997"/>
-        <w:gridCol w:w="1491"/>
-        <w:gridCol w:w="1492"/>
-        <w:gridCol w:w="1482"/>
+        <w:gridCol w:w="1528"/>
+        <w:gridCol w:w="1528"/>
+        <w:gridCol w:w="1528"/>
+        <w:gridCol w:w="1528"/>
+        <w:gridCol w:w="1528"/>
+        <w:gridCol w:w="1528"/>
+        <w:gridCol w:w="1528"/>
+        <w:gridCol w:w="1528"/>
+        <w:gridCol w:w="1528"/>
+        <w:gridCol w:w="1528"/>
       </w:tblGrid>
       <w:tr>
         <w:trPr>
-          <w:trHeight w:val="1091"/>
+          <w:trHeight w:val="795"/>
         </w:trPr>
         <w:tc>
           <w:tcPr>
-            <w:tcW w:w="1448" w:type="dxa"/>
+            <w:tcW w:w="1528" w:type="dxa"/>
             <w:shd w:val="clear" w:color="auto" w:fill="ADADAD" w:themeFill="background2" w:themeFillShade="BF"/>
             <w:vAlign w:val="center"/>
           </w:tcPr>
@@ -56,16 +56,16 @@
               <w:rPr>
                 <w:b/>
                 <w:bCs/>
-                <w:sz w:val="18"/>
-                <w:szCs w:val="18"/>
+                <w:sz w:val="12"/>
+                <w:szCs w:val="12"/>
               </w:rPr>
             </w:pPr>
             <w:r>
               <w:rPr>
                 <w:b/>
                 <w:bCs/>
-                <w:sz w:val="18"/>
-                <w:szCs w:val="18"/>
+                <w:sz w:val="12"/>
+                <w:szCs w:val="12"/>
               </w:rPr>
               <w:t>Data Przyjęcia</w:t>
             </w:r>
@@ -73,7 +73,7 @@
         </w:tc>
         <w:tc>
           <w:tcPr>
-            <w:tcW w:w="1733" w:type="dxa"/>
+            <w:tcW w:w="1528" w:type="dxa"/>
             <w:shd w:val="clear" w:color="auto" w:fill="ADADAD" w:themeFill="background2" w:themeFillShade="BF"/>
             <w:vAlign w:val="center"/>
           </w:tcPr>
@@ -83,16 +83,16 @@
               <w:rPr>
                 <w:b/>
                 <w:bCs/>
-                <w:sz w:val="18"/>
-                <w:szCs w:val="18"/>
+                <w:sz w:val="12"/>
+                <w:szCs w:val="12"/>
               </w:rPr>
             </w:pPr>
             <w:r>
               <w:rPr>
                 <w:b/>
                 <w:bCs/>
-                <w:sz w:val="18"/>
-                <w:szCs w:val="18"/>
+                <w:sz w:val="12"/>
+                <w:szCs w:val="12"/>
               </w:rPr>
               <w:t>Imię i Nazwisko oraz adres sprzedającego</w:t>
             </w:r>
@@ -100,7 +100,7 @@
         </w:tc>
         <w:tc>
           <w:tcPr>
-            <w:tcW w:w="1756" w:type="dxa"/>
+            <w:tcW w:w="1528" w:type="dxa"/>
             <w:shd w:val="clear" w:color="auto" w:fill="ADADAD" w:themeFill="background2" w:themeFillShade="BF"/>
             <w:vAlign w:val="center"/>
           </w:tcPr>
@@ -110,16 +110,16 @@
               <w:rPr>
                 <w:b/>
                 <w:bCs/>
-                <w:sz w:val="18"/>
-                <w:szCs w:val="18"/>
+                <w:sz w:val="12"/>
+                <w:szCs w:val="12"/>
               </w:rPr>
             </w:pPr>
             <w:r>
               <w:rPr>
                 <w:b/>
                 <w:bCs/>
-                <w:sz w:val="18"/>
-                <w:szCs w:val="18"/>
+                <w:sz w:val="12"/>
+                <w:szCs w:val="12"/>
               </w:rPr>
               <w:t>Kwota zapłacona sprzedającemu</w:t>
             </w:r>
@@ -127,7 +127,7 @@
         </w:tc>
         <w:tc>
           <w:tcPr>
-            <w:tcW w:w="1500" w:type="dxa"/>
+            <w:tcW w:w="1528" w:type="dxa"/>
             <w:shd w:val="clear" w:color="auto" w:fill="ADADAD" w:themeFill="background2" w:themeFillShade="BF"/>
             <w:vAlign w:val="center"/>
           </w:tcPr>
@@ -137,16 +137,16 @@
               <w:rPr>
                 <w:b/>
                 <w:bCs/>
-                <w:sz w:val="18"/>
-                <w:szCs w:val="18"/>
+                <w:sz w:val="12"/>
+                <w:szCs w:val="12"/>
               </w:rPr>
             </w:pPr>
             <w:r>
               <w:rPr>
                 <w:b/>
                 <w:bCs/>
-                <w:sz w:val="18"/>
-                <w:szCs w:val="18"/>
+                <w:sz w:val="12"/>
+                <w:szCs w:val="12"/>
               </w:rPr>
               <w:t>Dokładny opis kupionych (używanych) rzeczy</w:t>
             </w:r>
@@ -154,7 +154,7 @@
         </w:tc>
         <w:tc>
           <w:tcPr>
-            <w:tcW w:w="1219" w:type="dxa"/>
+            <w:tcW w:w="1528" w:type="dxa"/>
             <w:shd w:val="clear" w:color="auto" w:fill="ADADAD" w:themeFill="background2" w:themeFillShade="BF"/>
             <w:vAlign w:val="center"/>
           </w:tcPr>
@@ -164,16 +164,16 @@
               <w:rPr>
                 <w:b/>
                 <w:bCs/>
-                <w:sz w:val="18"/>
-                <w:szCs w:val="18"/>
+                <w:sz w:val="12"/>
+                <w:szCs w:val="12"/>
               </w:rPr>
             </w:pPr>
             <w:r>
               <w:rPr>
                 <w:b/>
                 <w:bCs/>
-                <w:sz w:val="18"/>
-                <w:szCs w:val="18"/>
+                <w:sz w:val="12"/>
+                <w:szCs w:val="12"/>
               </w:rPr>
               <w:t>Wartość sprzedaży minus zużycie</w:t>
             </w:r>
@@ -181,7 +181,7 @@
         </w:tc>
         <w:tc>
           <w:tcPr>
-            <w:tcW w:w="1270" w:type="dxa"/>
+            <w:tcW w:w="1528" w:type="dxa"/>
             <w:shd w:val="clear" w:color="auto" w:fill="ADADAD" w:themeFill="background2" w:themeFillShade="BF"/>
             <w:vAlign w:val="center"/>
           </w:tcPr>
@@ -191,16 +191,16 @@
               <w:rPr>
                 <w:b/>
                 <w:bCs/>
-                <w:sz w:val="18"/>
-                <w:szCs w:val="18"/>
+                <w:sz w:val="12"/>
+                <w:szCs w:val="12"/>
               </w:rPr>
             </w:pPr>
             <w:r>
               <w:rPr>
                 <w:b/>
                 <w:bCs/>
-                <w:sz w:val="18"/>
-                <w:szCs w:val="18"/>
+                <w:sz w:val="12"/>
+                <w:szCs w:val="12"/>
               </w:rPr>
               <w:t>Ostateczny termin do odkupu</w:t>
             </w:r>
@@ -208,7 +208,7 @@
         </w:tc>
         <w:tc>
           <w:tcPr>
-            <w:tcW w:w="1997" w:type="dxa"/>
+            <w:tcW w:w="1528" w:type="dxa"/>
             <w:shd w:val="clear" w:color="auto" w:fill="ADADAD" w:themeFill="background2" w:themeFillShade="BF"/>
             <w:vAlign w:val="center"/>
           </w:tcPr>
@@ -218,16 +218,16 @@
               <w:rPr>
                 <w:b/>
                 <w:bCs/>
-                <w:sz w:val="18"/>
-                <w:szCs w:val="18"/>
+                <w:sz w:val="12"/>
+                <w:szCs w:val="12"/>
               </w:rPr>
             </w:pPr>
             <w:r>
               <w:rPr>
                 <w:b/>
                 <w:bCs/>
-                <w:sz w:val="18"/>
-                <w:szCs w:val="18"/>
+                <w:sz w:val="12"/>
+                <w:szCs w:val="12"/>
               </w:rPr>
               <w:t>Zwrot rzeczy z odkupem</w:t>
             </w:r>
@@ -238,16 +238,16 @@
               <w:rPr>
                 <w:b/>
                 <w:bCs/>
-                <w:sz w:val="18"/>
-                <w:szCs w:val="18"/>
+                <w:sz w:val="12"/>
+                <w:szCs w:val="12"/>
               </w:rPr>
             </w:pPr>
             <w:r>
               <w:rPr>
                 <w:b/>
                 <w:bCs/>
-                <w:sz w:val="18"/>
-                <w:szCs w:val="18"/>
+                <w:sz w:val="12"/>
+                <w:szCs w:val="12"/>
               </w:rPr>
               <w:t>Data</w:t>
             </w:r>
@@ -258,16 +258,16 @@
               <w:rPr>
                 <w:b/>
                 <w:bCs/>
-                <w:sz w:val="18"/>
-                <w:szCs w:val="18"/>
+                <w:sz w:val="12"/>
+                <w:szCs w:val="12"/>
               </w:rPr>
             </w:pPr>
             <w:r>
               <w:rPr>
                 <w:b/>
                 <w:bCs/>
-                <w:sz w:val="18"/>
-                <w:szCs w:val="18"/>
+                <w:sz w:val="12"/>
+                <w:szCs w:val="12"/>
               </w:rPr>
               <w:t>Kwota</w:t>
             </w:r>
@@ -275,7 +275,7 @@
         </w:tc>
         <w:tc>
           <w:tcPr>
-            <w:tcW w:w="1491" w:type="dxa"/>
+            <w:tcW w:w="1528" w:type="dxa"/>
             <w:shd w:val="clear" w:color="auto" w:fill="ADADAD" w:themeFill="background2" w:themeFillShade="BF"/>
             <w:vAlign w:val="center"/>
           </w:tcPr>
@@ -285,16 +285,16 @@
               <w:rPr>
                 <w:b/>
                 <w:bCs/>
-                <w:sz w:val="18"/>
-                <w:szCs w:val="18"/>
+                <w:sz w:val="12"/>
+                <w:szCs w:val="12"/>
               </w:rPr>
             </w:pPr>
             <w:r>
               <w:rPr>
                 <w:b/>
                 <w:bCs/>
-                <w:sz w:val="18"/>
-                <w:szCs w:val="18"/>
+                <w:sz w:val="12"/>
+                <w:szCs w:val="12"/>
               </w:rPr>
               <w:t>Sprzedaż kupionej rzeczy</w:t>
             </w:r>
@@ -305,16 +305,16 @@
               <w:rPr>
                 <w:b/>
                 <w:bCs/>
-                <w:sz w:val="18"/>
-                <w:szCs w:val="18"/>
+                <w:sz w:val="12"/>
+                <w:szCs w:val="12"/>
               </w:rPr>
             </w:pPr>
             <w:r>
               <w:rPr>
                 <w:b/>
                 <w:bCs/>
-                <w:sz w:val="18"/>
-                <w:szCs w:val="18"/>
+                <w:sz w:val="12"/>
+                <w:szCs w:val="12"/>
               </w:rPr>
               <w:t>Data</w:t>
             </w:r>
@@ -325,16 +325,16 @@
               <w:rPr>
                 <w:b/>
                 <w:bCs/>
-                <w:sz w:val="18"/>
-                <w:szCs w:val="18"/>
+                <w:sz w:val="12"/>
+                <w:szCs w:val="12"/>
               </w:rPr>
             </w:pPr>
             <w:r>
               <w:rPr>
                 <w:b/>
                 <w:bCs/>
-                <w:sz w:val="18"/>
-                <w:szCs w:val="18"/>
+                <w:sz w:val="12"/>
+                <w:szCs w:val="12"/>
               </w:rPr>
               <w:t>Kwota</w:t>
             </w:r>
@@ -342,7 +342,7 @@
         </w:tc>
         <w:tc>
           <w:tcPr>
-            <w:tcW w:w="1492" w:type="dxa"/>
+            <w:tcW w:w="1528" w:type="dxa"/>
             <w:shd w:val="clear" w:color="auto" w:fill="ADADAD" w:themeFill="background2" w:themeFillShade="BF"/>
             <w:vAlign w:val="center"/>
           </w:tcPr>
@@ -352,16 +352,16 @@
               <w:rPr>
                 <w:b/>
                 <w:bCs/>
-                <w:sz w:val="18"/>
-                <w:szCs w:val="18"/>
+                <w:sz w:val="12"/>
+                <w:szCs w:val="12"/>
               </w:rPr>
             </w:pPr>
             <w:r>
               <w:rPr>
                 <w:b/>
                 <w:bCs/>
-                <w:sz w:val="18"/>
-                <w:szCs w:val="18"/>
+                <w:sz w:val="12"/>
+                <w:szCs w:val="12"/>
               </w:rPr>
               <w:t>Kwota uzyskanej prowizji albo odkupu</w:t>
             </w:r>
@@ -369,7 +369,7 @@
         </w:tc>
         <w:tc>
           <w:tcPr>
-            <w:tcW w:w="1482" w:type="dxa"/>
+            <w:tcW w:w="1528" w:type="dxa"/>
             <w:shd w:val="clear" w:color="auto" w:fill="ADADAD" w:themeFill="background2" w:themeFillShade="BF"/>
             <w:vAlign w:val="center"/>
           </w:tcPr>
@@ -379,16 +379,16 @@
               <w:rPr>
                 <w:b/>
                 <w:bCs/>
-                <w:sz w:val="18"/>
-                <w:szCs w:val="18"/>
+                <w:sz w:val="12"/>
+                <w:szCs w:val="12"/>
               </w:rPr>
             </w:pPr>
             <w:r>
               <w:rPr>
                 <w:b/>
                 <w:bCs/>
-                <w:sz w:val="18"/>
-                <w:szCs w:val="18"/>
+                <w:sz w:val="12"/>
+                <w:szCs w:val="12"/>
               </w:rPr>
               <w:t>Uwagi</w:t>
             </w:r>
@@ -397,25 +397,25 @@
       </w:tr>
       <w:tr>
         <w:trPr>
-          <w:trHeight w:val="1091"/>
+          <w:trHeight w:val="1071"/>
         </w:trPr>
         <w:tc>
           <w:tcPr>
-            <w:tcW w:w="1448" w:type="dxa"/>
+            <w:tcW w:w="1528" w:type="dxa"/>
             <w:vAlign w:val="center"/>
           </w:tcPr>
           <w:p>
             <w:pPr>
               <w:jc w:val="center"/>
               <w:rPr>
-                <w:sz w:val="18"/>
-                <w:szCs w:val="18"/>
+                <w:sz w:val="12"/>
+                <w:szCs w:val="12"/>
               </w:rPr>
             </w:pPr>
             <w:r>
               <w:rPr>
-                <w:sz w:val="18"/>
-                <w:szCs w:val="18"/>
+                <w:sz w:val="12"/>
+                <w:szCs w:val="12"/>
               </w:rPr>
               <w:t>#[ewidencja-tabela]</w:t>
             </w:r>
@@ -423,135 +423,135 @@
         </w:tc>
         <w:tc>
           <w:tcPr>
-            <w:tcW w:w="1733" w:type="dxa"/>
+            <w:tcW w:w="1528" w:type="dxa"/>
             <w:vAlign w:val="center"/>
           </w:tcPr>
           <w:p>
             <w:pPr>
               <w:jc w:val="center"/>
               <w:rPr>
-                <w:sz w:val="18"/>
-                <w:szCs w:val="18"/>
+                <w:sz w:val="12"/>
+                <w:szCs w:val="12"/>
               </w:rPr>
             </w:pPr>
           </w:p>
         </w:tc>
         <w:tc>
           <w:tcPr>
-            <w:tcW w:w="1756" w:type="dxa"/>
+            <w:tcW w:w="1528" w:type="dxa"/>
             <w:vAlign w:val="center"/>
           </w:tcPr>
           <w:p>
             <w:pPr>
               <w:jc w:val="center"/>
               <w:rPr>
-                <w:sz w:val="18"/>
-                <w:szCs w:val="18"/>
+                <w:sz w:val="12"/>
+                <w:szCs w:val="12"/>
               </w:rPr>
             </w:pPr>
           </w:p>
         </w:tc>
         <w:tc>
           <w:tcPr>
-            <w:tcW w:w="1500" w:type="dxa"/>
+            <w:tcW w:w="1528" w:type="dxa"/>
             <w:vAlign w:val="center"/>
           </w:tcPr>
           <w:p>
             <w:pPr>
               <w:jc w:val="center"/>
               <w:rPr>
-                <w:sz w:val="18"/>
-                <w:szCs w:val="18"/>
+                <w:sz w:val="12"/>
+                <w:szCs w:val="12"/>
               </w:rPr>
             </w:pPr>
           </w:p>
         </w:tc>
         <w:tc>
           <w:tcPr>
-            <w:tcW w:w="1219" w:type="dxa"/>
+            <w:tcW w:w="1528" w:type="dxa"/>
             <w:vAlign w:val="center"/>
           </w:tcPr>
           <w:p>
             <w:pPr>
               <w:jc w:val="center"/>
               <w:rPr>
-                <w:sz w:val="18"/>
-                <w:szCs w:val="18"/>
+                <w:sz w:val="12"/>
+                <w:szCs w:val="12"/>
               </w:rPr>
             </w:pPr>
           </w:p>
         </w:tc>
         <w:tc>
           <w:tcPr>
-            <w:tcW w:w="1270" w:type="dxa"/>
+            <w:tcW w:w="1528" w:type="dxa"/>
             <w:vAlign w:val="center"/>
           </w:tcPr>
           <w:p>
             <w:pPr>
               <w:jc w:val="center"/>
               <w:rPr>
-                <w:sz w:val="18"/>
-                <w:szCs w:val="18"/>
+                <w:sz w:val="12"/>
+                <w:szCs w:val="12"/>
               </w:rPr>
             </w:pPr>
           </w:p>
         </w:tc>
         <w:tc>
           <w:tcPr>
-            <w:tcW w:w="1997" w:type="dxa"/>
+            <w:tcW w:w="1528" w:type="dxa"/>
             <w:vAlign w:val="center"/>
           </w:tcPr>
           <w:p>
             <w:pPr>
               <w:jc w:val="center"/>
               <w:rPr>
-                <w:sz w:val="18"/>
-                <w:szCs w:val="18"/>
+                <w:sz w:val="12"/>
+                <w:szCs w:val="12"/>
               </w:rPr>
             </w:pPr>
           </w:p>
         </w:tc>
         <w:tc>
           <w:tcPr>
-            <w:tcW w:w="1491" w:type="dxa"/>
+            <w:tcW w:w="1528" w:type="dxa"/>
             <w:vAlign w:val="center"/>
           </w:tcPr>
           <w:p>
             <w:pPr>
               <w:jc w:val="center"/>
               <w:rPr>
-                <w:sz w:val="18"/>
-                <w:szCs w:val="18"/>
+                <w:sz w:val="12"/>
+                <w:szCs w:val="12"/>
               </w:rPr>
             </w:pPr>
           </w:p>
         </w:tc>
         <w:tc>
           <w:tcPr>
-            <w:tcW w:w="1492" w:type="dxa"/>
+            <w:tcW w:w="1528" w:type="dxa"/>
             <w:vAlign w:val="center"/>
           </w:tcPr>
           <w:p>
             <w:pPr>
               <w:jc w:val="center"/>
               <w:rPr>
-                <w:sz w:val="18"/>
-                <w:szCs w:val="18"/>
+                <w:sz w:val="12"/>
+                <w:szCs w:val="12"/>
               </w:rPr>
             </w:pPr>
           </w:p>
         </w:tc>
         <w:tc>
           <w:tcPr>
-            <w:tcW w:w="1482" w:type="dxa"/>
+            <w:tcW w:w="1528" w:type="dxa"/>
             <w:vAlign w:val="center"/>
           </w:tcPr>
           <w:p>
             <w:pPr>
               <w:jc w:val="center"/>
               <w:rPr>
-                <w:sz w:val="18"/>
-                <w:szCs w:val="18"/>
+                <w:sz w:val="12"/>
+                <w:szCs w:val="12"/>
               </w:rPr>
             </w:pPr>
           </w:p>
@@ -562,8 +562,8 @@
       <w:pPr>
         <w:jc w:val="center"/>
         <w:rPr>
-          <w:sz w:val="18"/>
-          <w:szCs w:val="18"/>
+          <w:sz w:val="16"/>
+          <w:szCs w:val="16"/>
         </w:rPr>
       </w:pPr>
     </w:p>
@@ -587,7 +587,7 @@
 </file>
 
 <file path=word/styles.xml><?xml version="1.0" encoding="utf-8"?>
-<w:styles xmlns:mc="http://schemas.openxmlformats.org/markup-compatibility/2006" xmlns:r="http://schemas.openxmlformats.org/officeDocument/2006/relationships" xmlns:w="http://schemas.openxmlformats.org/wordprocessingml/2006/main" xmlns:w14="http://schemas.microsoft.com/office/word/2010/wordml" xmlns:w15="http://schemas.microsoft.com/office/word/2012/wordml" xmlns:w16cex="http://schemas.microsoft.com/office/word/2018/wordml/cex" xmlns:w16cid="http://schemas.microsoft.com/office/word/2016/wordml/cid" xmlns:w16="http://schemas.microsoft.com/office/word/2018/wordml" xmlns:w16sdtdh="http://schemas.microsoft.com/office/word/2020/wordml/sdtdatahash" xmlns:w16se="http://schemas.microsoft.com/office/word/2015/wordml/symex" mc:Ignorable="w14 w15 w16se w16cid w16 w16cex w16sdtdh">
+<w:styles xmlns:mc="http://schemas.openxmlformats.org/markup-compatibility/2006" xmlns:r="http://schemas.openxmlformats.org/officeDocument/2006/relationships" xmlns:w="http://schemas.openxmlformats.org/wordprocessingml/2006/main" xmlns:w14="http://schemas.microsoft.com/office/word/2010/wordml" xmlns:w15="http://schemas.microsoft.com/office/word/2012/wordml" xmlns:w16cex="http://schemas.microsoft.com/office/word/2018/wordml/cex" xmlns:w16cid="http://schemas.microsoft.com/office/word/2016/wordml/cid" xmlns:w16="http://schemas.microsoft.com/office/word/2018/wordml" xmlns:w16du="http://schemas.microsoft.com/office/word/2023/wordml/word16du" xmlns:w16sdtdh="http://schemas.microsoft.com/office/word/2020/wordml/sdtdatahash" xmlns:w16se="http://schemas.microsoft.com/office/word/2015/wordml/symex" mc:Ignorable="w14 w15 w16se w16cid w16 w16cex w16sdtdh w16du">
   <w:docDefaults>
     <w:rPrDefault>
       <w:rPr>

</xml_diff>

<commit_message>
DataBase Correction for raports
</commit_message>
<xml_diff>
--- a/SKS-Service-Manager/umowy/ewidencja.docx
+++ b/SKS-Service-Manager/umowy/ewidencja.docx
@@ -8,16 +8,16 @@
         <w:rPr>
           <w:b/>
           <w:bCs/>
-          <w:sz w:val="12"/>
-          <w:szCs w:val="12"/>
+          <w:sz w:val="28"/>
+          <w:szCs w:val="28"/>
         </w:rPr>
       </w:pPr>
       <w:r>
         <w:rPr>
           <w:b/>
           <w:bCs/>
-          <w:sz w:val="12"/>
-          <w:szCs w:val="12"/>
+          <w:sz w:val="28"/>
+          <w:szCs w:val="28"/>
         </w:rPr>
         <w:t>#[ewidencja-title]</w:t>
       </w:r>

</xml_diff>

<commit_message>
Error Correction in raport tool
</commit_message>
<xml_diff>
--- a/SKS-Service-Manager/umowy/ewidencja.docx
+++ b/SKS-Service-Manager/umowy/ewidencja.docx
@@ -25,7 +25,7 @@
     <w:tbl>
       <w:tblPr>
         <w:tblStyle w:val="Tabela-Siatka"/>
-        <w:tblW w:w="0" w:type="auto"/>
+        <w:tblW w:w="15280" w:type="dxa"/>
         <w:tblLook w:val="04A0" w:firstRow="1" w:lastRow="0" w:firstColumn="1" w:lastColumn="0" w:noHBand="0" w:noVBand="1"/>
       </w:tblPr>
       <w:tblGrid>
@@ -47,13 +47,14 @@
         <w:tc>
           <w:tcPr>
             <w:tcW w:w="1528" w:type="dxa"/>
-            <w:shd w:val="clear" w:color="auto" w:fill="ADADAD" w:themeFill="background2" w:themeFillShade="BF"/>
+            <w:shd w:val="clear" w:color="auto" w:fill="BFBFBF" w:themeFill="background1" w:themeFillShade="BF"/>
             <w:vAlign w:val="center"/>
           </w:tcPr>
           <w:p>
             <w:pPr>
               <w:jc w:val="center"/>
               <w:rPr>
+                <w:rFonts w:ascii="Arial" w:hAnsi="Arial" w:cs="Arial"/>
                 <w:b/>
                 <w:bCs/>
                 <w:sz w:val="12"/>
@@ -62,6 +63,7 @@
             </w:pPr>
             <w:r>
               <w:rPr>
+                <w:rFonts w:ascii="Arial" w:hAnsi="Arial" w:cs="Arial"/>
                 <w:b/>
                 <w:bCs/>
                 <w:sz w:val="12"/>
@@ -74,13 +76,14 @@
         <w:tc>
           <w:tcPr>
             <w:tcW w:w="1528" w:type="dxa"/>
-            <w:shd w:val="clear" w:color="auto" w:fill="ADADAD" w:themeFill="background2" w:themeFillShade="BF"/>
+            <w:shd w:val="clear" w:color="auto" w:fill="BFBFBF" w:themeFill="background1" w:themeFillShade="BF"/>
             <w:vAlign w:val="center"/>
           </w:tcPr>
           <w:p>
             <w:pPr>
               <w:jc w:val="center"/>
               <w:rPr>
+                <w:rFonts w:ascii="Arial" w:hAnsi="Arial" w:cs="Arial"/>
                 <w:b/>
                 <w:bCs/>
                 <w:sz w:val="12"/>
@@ -89,25 +92,27 @@
             </w:pPr>
             <w:r>
               <w:rPr>
+                <w:rFonts w:ascii="Arial" w:hAnsi="Arial" w:cs="Arial"/>
                 <w:b/>
                 <w:bCs/>
                 <w:sz w:val="12"/>
                 <w:szCs w:val="12"/>
               </w:rPr>
-              <w:t>Imię i Nazwisko oraz adres sprzedającego</w:t>
+              <w:t>Kwota zapłacona klientowi</w:t>
             </w:r>
           </w:p>
         </w:tc>
         <w:tc>
           <w:tcPr>
             <w:tcW w:w="1528" w:type="dxa"/>
-            <w:shd w:val="clear" w:color="auto" w:fill="ADADAD" w:themeFill="background2" w:themeFillShade="BF"/>
+            <w:shd w:val="clear" w:color="auto" w:fill="BFBFBF" w:themeFill="background1" w:themeFillShade="BF"/>
             <w:vAlign w:val="center"/>
           </w:tcPr>
           <w:p>
             <w:pPr>
               <w:jc w:val="center"/>
               <w:rPr>
+                <w:rFonts w:ascii="Arial" w:hAnsi="Arial" w:cs="Arial"/>
                 <w:b/>
                 <w:bCs/>
                 <w:sz w:val="12"/>
@@ -116,25 +121,27 @@
             </w:pPr>
             <w:r>
               <w:rPr>
+                <w:rFonts w:ascii="Arial" w:hAnsi="Arial" w:cs="Arial"/>
                 <w:b/>
                 <w:bCs/>
                 <w:sz w:val="12"/>
                 <w:szCs w:val="12"/>
               </w:rPr>
-              <w:t>Kwota zapłacona sprzedającemu</w:t>
+              <w:t>Dokładny opis przedmiotów</w:t>
             </w:r>
           </w:p>
         </w:tc>
         <w:tc>
           <w:tcPr>
             <w:tcW w:w="1528" w:type="dxa"/>
-            <w:shd w:val="clear" w:color="auto" w:fill="ADADAD" w:themeFill="background2" w:themeFillShade="BF"/>
+            <w:shd w:val="clear" w:color="auto" w:fill="BFBFBF" w:themeFill="background1" w:themeFillShade="BF"/>
             <w:vAlign w:val="center"/>
           </w:tcPr>
           <w:p>
             <w:pPr>
               <w:jc w:val="center"/>
               <w:rPr>
+                <w:rFonts w:ascii="Arial" w:hAnsi="Arial" w:cs="Arial"/>
                 <w:b/>
                 <w:bCs/>
                 <w:sz w:val="12"/>
@@ -143,33 +150,7 @@
             </w:pPr>
             <w:r>
               <w:rPr>
-                <w:b/>
-                <w:bCs/>
-                <w:sz w:val="12"/>
-                <w:szCs w:val="12"/>
-              </w:rPr>
-              <w:t>Dokładny opis kupionych (używanych) rzeczy</w:t>
-            </w:r>
-          </w:p>
-        </w:tc>
-        <w:tc>
-          <w:tcPr>
-            <w:tcW w:w="1528" w:type="dxa"/>
-            <w:shd w:val="clear" w:color="auto" w:fill="ADADAD" w:themeFill="background2" w:themeFillShade="BF"/>
-            <w:vAlign w:val="center"/>
-          </w:tcPr>
-          <w:p>
-            <w:pPr>
-              <w:jc w:val="center"/>
-              <w:rPr>
-                <w:b/>
-                <w:bCs/>
-                <w:sz w:val="12"/>
-                <w:szCs w:val="12"/>
-              </w:rPr>
-            </w:pPr>
-            <w:r>
-              <w:rPr>
+                <w:rFonts w:ascii="Arial" w:hAnsi="Arial" w:cs="Arial"/>
                 <w:b/>
                 <w:bCs/>
                 <w:sz w:val="12"/>
@@ -182,13 +163,14 @@
         <w:tc>
           <w:tcPr>
             <w:tcW w:w="1528" w:type="dxa"/>
-            <w:shd w:val="clear" w:color="auto" w:fill="ADADAD" w:themeFill="background2" w:themeFillShade="BF"/>
+            <w:shd w:val="clear" w:color="auto" w:fill="BFBFBF" w:themeFill="background1" w:themeFillShade="BF"/>
             <w:vAlign w:val="center"/>
           </w:tcPr>
           <w:p>
             <w:pPr>
               <w:jc w:val="center"/>
               <w:rPr>
+                <w:rFonts w:ascii="Arial" w:hAnsi="Arial" w:cs="Arial"/>
                 <w:b/>
                 <w:bCs/>
                 <w:sz w:val="12"/>
@@ -197,6 +179,7 @@
             </w:pPr>
             <w:r>
               <w:rPr>
+                <w:rFonts w:ascii="Arial" w:hAnsi="Arial" w:cs="Arial"/>
                 <w:b/>
                 <w:bCs/>
                 <w:sz w:val="12"/>
@@ -209,13 +192,14 @@
         <w:tc>
           <w:tcPr>
             <w:tcW w:w="1528" w:type="dxa"/>
-            <w:shd w:val="clear" w:color="auto" w:fill="ADADAD" w:themeFill="background2" w:themeFillShade="BF"/>
+            <w:shd w:val="clear" w:color="auto" w:fill="BFBFBF" w:themeFill="background1" w:themeFillShade="BF"/>
             <w:vAlign w:val="center"/>
           </w:tcPr>
           <w:p>
             <w:pPr>
               <w:jc w:val="center"/>
               <w:rPr>
+                <w:rFonts w:ascii="Arial" w:hAnsi="Arial" w:cs="Arial"/>
                 <w:b/>
                 <w:bCs/>
                 <w:sz w:val="12"/>
@@ -224,65 +208,27 @@
             </w:pPr>
             <w:r>
               <w:rPr>
+                <w:rFonts w:ascii="Arial" w:hAnsi="Arial" w:cs="Arial"/>
                 <w:b/>
                 <w:bCs/>
                 <w:sz w:val="12"/>
                 <w:szCs w:val="12"/>
               </w:rPr>
-              <w:t>Zwrot rzeczy z odkupem</w:t>
-            </w:r>
-          </w:p>
-          <w:p>
-            <w:pPr>
-              <w:jc w:val="center"/>
-              <w:rPr>
-                <w:b/>
-                <w:bCs/>
-                <w:sz w:val="12"/>
-                <w:szCs w:val="12"/>
-              </w:rPr>
-            </w:pPr>
-            <w:r>
-              <w:rPr>
-                <w:b/>
-                <w:bCs/>
-                <w:sz w:val="12"/>
-                <w:szCs w:val="12"/>
-              </w:rPr>
-              <w:t>Data</w:t>
-            </w:r>
-          </w:p>
-          <w:p>
-            <w:pPr>
-              <w:jc w:val="center"/>
-              <w:rPr>
-                <w:b/>
-                <w:bCs/>
-                <w:sz w:val="12"/>
-                <w:szCs w:val="12"/>
-              </w:rPr>
-            </w:pPr>
-            <w:r>
-              <w:rPr>
-                <w:b/>
-                <w:bCs/>
-                <w:sz w:val="12"/>
-                <w:szCs w:val="12"/>
-              </w:rPr>
-              <w:t>Kwota</w:t>
+              <w:t>Data zwrotu</w:t>
             </w:r>
           </w:p>
         </w:tc>
         <w:tc>
           <w:tcPr>
             <w:tcW w:w="1528" w:type="dxa"/>
-            <w:shd w:val="clear" w:color="auto" w:fill="ADADAD" w:themeFill="background2" w:themeFillShade="BF"/>
+            <w:shd w:val="clear" w:color="auto" w:fill="BFBFBF" w:themeFill="background1" w:themeFillShade="BF"/>
             <w:vAlign w:val="center"/>
           </w:tcPr>
           <w:p>
             <w:pPr>
               <w:jc w:val="center"/>
               <w:rPr>
+                <w:rFonts w:ascii="Arial" w:hAnsi="Arial" w:cs="Arial"/>
                 <w:b/>
                 <w:bCs/>
                 <w:sz w:val="12"/>
@@ -291,65 +237,27 @@
             </w:pPr>
             <w:r>
               <w:rPr>
+                <w:rFonts w:ascii="Arial" w:hAnsi="Arial" w:cs="Arial"/>
                 <w:b/>
                 <w:bCs/>
                 <w:sz w:val="12"/>
                 <w:szCs w:val="12"/>
               </w:rPr>
-              <w:t>Sprzedaż kupionej rzeczy</w:t>
-            </w:r>
-          </w:p>
-          <w:p>
-            <w:pPr>
-              <w:jc w:val="center"/>
-              <w:rPr>
-                <w:b/>
-                <w:bCs/>
-                <w:sz w:val="12"/>
-                <w:szCs w:val="12"/>
-              </w:rPr>
-            </w:pPr>
-            <w:r>
-              <w:rPr>
-                <w:b/>
-                <w:bCs/>
-                <w:sz w:val="12"/>
-                <w:szCs w:val="12"/>
-              </w:rPr>
-              <w:t>Data</w:t>
-            </w:r>
-          </w:p>
-          <w:p>
-            <w:pPr>
-              <w:jc w:val="center"/>
-              <w:rPr>
-                <w:b/>
-                <w:bCs/>
-                <w:sz w:val="12"/>
-                <w:szCs w:val="12"/>
-              </w:rPr>
-            </w:pPr>
-            <w:r>
-              <w:rPr>
-                <w:b/>
-                <w:bCs/>
-                <w:sz w:val="12"/>
-                <w:szCs w:val="12"/>
-              </w:rPr>
-              <w:t>Kwota</w:t>
+              <w:t>Data sprzedaży</w:t>
             </w:r>
           </w:p>
         </w:tc>
         <w:tc>
           <w:tcPr>
             <w:tcW w:w="1528" w:type="dxa"/>
-            <w:shd w:val="clear" w:color="auto" w:fill="ADADAD" w:themeFill="background2" w:themeFillShade="BF"/>
+            <w:shd w:val="clear" w:color="auto" w:fill="BFBFBF" w:themeFill="background1" w:themeFillShade="BF"/>
             <w:vAlign w:val="center"/>
           </w:tcPr>
           <w:p>
             <w:pPr>
               <w:jc w:val="center"/>
               <w:rPr>
+                <w:rFonts w:ascii="Arial" w:hAnsi="Arial" w:cs="Arial"/>
                 <w:b/>
                 <w:bCs/>
                 <w:sz w:val="12"/>
@@ -358,6 +266,36 @@
             </w:pPr>
             <w:r>
               <w:rPr>
+                <w:rFonts w:ascii="Arial" w:hAnsi="Arial" w:cs="Arial"/>
+                <w:b/>
+                <w:bCs/>
+                <w:sz w:val="12"/>
+                <w:szCs w:val="12"/>
+              </w:rPr>
+              <w:t>Kwota sprzedaży</w:t>
+            </w:r>
+          </w:p>
+        </w:tc>
+        <w:tc>
+          <w:tcPr>
+            <w:tcW w:w="1528" w:type="dxa"/>
+            <w:shd w:val="clear" w:color="auto" w:fill="BFBFBF" w:themeFill="background1" w:themeFillShade="BF"/>
+            <w:vAlign w:val="center"/>
+          </w:tcPr>
+          <w:p>
+            <w:pPr>
+              <w:jc w:val="center"/>
+              <w:rPr>
+                <w:rFonts w:ascii="Arial" w:hAnsi="Arial" w:cs="Arial"/>
+                <w:b/>
+                <w:bCs/>
+                <w:sz w:val="12"/>
+                <w:szCs w:val="12"/>
+              </w:rPr>
+            </w:pPr>
+            <w:r>
+              <w:rPr>
+                <w:rFonts w:ascii="Arial" w:hAnsi="Arial" w:cs="Arial"/>
                 <w:b/>
                 <w:bCs/>
                 <w:sz w:val="12"/>
@@ -370,13 +308,14 @@
         <w:tc>
           <w:tcPr>
             <w:tcW w:w="1528" w:type="dxa"/>
-            <w:shd w:val="clear" w:color="auto" w:fill="ADADAD" w:themeFill="background2" w:themeFillShade="BF"/>
+            <w:shd w:val="clear" w:color="auto" w:fill="BFBFBF" w:themeFill="background1" w:themeFillShade="BF"/>
             <w:vAlign w:val="center"/>
           </w:tcPr>
           <w:p>
             <w:pPr>
               <w:jc w:val="center"/>
               <w:rPr>
+                <w:rFonts w:ascii="Arial" w:hAnsi="Arial" w:cs="Arial"/>
                 <w:b/>
                 <w:bCs/>
                 <w:sz w:val="12"/>
@@ -385,6 +324,7 @@
             </w:pPr>
             <w:r>
               <w:rPr>
+                <w:rFonts w:ascii="Arial" w:hAnsi="Arial" w:cs="Arial"/>
                 <w:b/>
                 <w:bCs/>
                 <w:sz w:val="12"/>
@@ -1189,7 +1129,6 @@
   <w:style w:type="character" w:default="1" w:styleId="Domylnaczcionkaakapitu">
     <w:name w:val="Default Paragraph Font"/>
     <w:uiPriority w:val="1"/>
-    <w:semiHidden/>
     <w:unhideWhenUsed/>
   </w:style>
   <w:style w:type="table" w:default="1" w:styleId="Standardowy">

</xml_diff>

<commit_message>
Value=0 not showing anymore
</commit_message>
<xml_diff>
--- a/SKS-Service-Manager/umowy/ewidencja.docx
+++ b/SKS-Service-Manager/umowy/ewidencja.docx
@@ -156,7 +156,37 @@
                 <w:sz w:val="12"/>
                 <w:szCs w:val="12"/>
               </w:rPr>
-              <w:t>Wartość sprzedaży minus zużycie</w:t>
+              <w:t xml:space="preserve">Wartość </w:t>
+            </w:r>
+            <w:r>
+              <w:rPr>
+                <w:rFonts w:ascii="Arial" w:hAnsi="Arial" w:cs="Arial"/>
+                <w:b/>
+                <w:bCs/>
+                <w:sz w:val="12"/>
+                <w:szCs w:val="12"/>
+              </w:rPr>
+              <w:t>plus opłat</w:t>
+            </w:r>
+            <w:r>
+              <w:rPr>
+                <w:rFonts w:ascii="Arial" w:hAnsi="Arial" w:cs="Arial"/>
+                <w:b/>
+                <w:bCs/>
+                <w:sz w:val="12"/>
+                <w:szCs w:val="12"/>
+              </w:rPr>
+              <w:t>a</w:t>
+            </w:r>
+            <w:r>
+              <w:rPr>
+                <w:rFonts w:ascii="Arial" w:hAnsi="Arial" w:cs="Arial"/>
+                <w:b/>
+                <w:bCs/>
+                <w:sz w:val="12"/>
+                <w:szCs w:val="12"/>
+              </w:rPr>
+              <w:t xml:space="preserve"> oraz prowizja</w:t>
             </w:r>
           </w:p>
         </w:tc>
@@ -1129,6 +1159,7 @@
   <w:style w:type="character" w:default="1" w:styleId="Domylnaczcionkaakapitu">
     <w:name w:val="Default Paragraph Font"/>
     <w:uiPriority w:val="1"/>
+    <w:semiHidden/>
     <w:unhideWhenUsed/>
   </w:style>
   <w:style w:type="table" w:default="1" w:styleId="Standardowy">

</xml_diff>

<commit_message>
Correction of values, error correction
</commit_message>
<xml_diff>
--- a/SKS-Service-Manager/umowy/ewidencja.docx
+++ b/SKS-Service-Manager/umowy/ewidencja.docx
@@ -25,28 +25,27 @@
     <w:tbl>
       <w:tblPr>
         <w:tblStyle w:val="Tabela-Siatka"/>
-        <w:tblW w:w="15280" w:type="dxa"/>
+        <w:tblW w:w="15282" w:type="dxa"/>
         <w:tblLook w:val="04A0" w:firstRow="1" w:lastRow="0" w:firstColumn="1" w:lastColumn="0" w:noHBand="0" w:noVBand="1"/>
       </w:tblPr>
       <w:tblGrid>
-        <w:gridCol w:w="1528"/>
-        <w:gridCol w:w="1528"/>
-        <w:gridCol w:w="1528"/>
-        <w:gridCol w:w="1528"/>
-        <w:gridCol w:w="1528"/>
-        <w:gridCol w:w="1528"/>
-        <w:gridCol w:w="1528"/>
-        <w:gridCol w:w="1528"/>
-        <w:gridCol w:w="1528"/>
-        <w:gridCol w:w="1528"/>
+        <w:gridCol w:w="1387"/>
+        <w:gridCol w:w="1386"/>
+        <w:gridCol w:w="2678"/>
+        <w:gridCol w:w="1386"/>
+        <w:gridCol w:w="1576"/>
+        <w:gridCol w:w="1576"/>
+        <w:gridCol w:w="1386"/>
+        <w:gridCol w:w="1386"/>
+        <w:gridCol w:w="2521"/>
       </w:tblGrid>
       <w:tr>
         <w:trPr>
-          <w:trHeight w:val="795"/>
+          <w:trHeight w:val="800"/>
         </w:trPr>
         <w:tc>
           <w:tcPr>
-            <w:tcW w:w="1528" w:type="dxa"/>
+            <w:tcW w:w="1247" w:type="dxa"/>
             <w:shd w:val="clear" w:color="auto" w:fill="BFBFBF" w:themeFill="background1" w:themeFillShade="BF"/>
             <w:vAlign w:val="center"/>
           </w:tcPr>
@@ -75,7 +74,7 @@
         </w:tc>
         <w:tc>
           <w:tcPr>
-            <w:tcW w:w="1528" w:type="dxa"/>
+            <w:tcW w:w="1247" w:type="dxa"/>
             <w:shd w:val="clear" w:color="auto" w:fill="BFBFBF" w:themeFill="background1" w:themeFillShade="BF"/>
             <w:vAlign w:val="center"/>
           </w:tcPr>
@@ -104,7 +103,7 @@
         </w:tc>
         <w:tc>
           <w:tcPr>
-            <w:tcW w:w="1528" w:type="dxa"/>
+            <w:tcW w:w="2409" w:type="dxa"/>
             <w:shd w:val="clear" w:color="auto" w:fill="BFBFBF" w:themeFill="background1" w:themeFillShade="BF"/>
             <w:vAlign w:val="center"/>
           </w:tcPr>
@@ -133,7 +132,7 @@
         </w:tc>
         <w:tc>
           <w:tcPr>
-            <w:tcW w:w="1528" w:type="dxa"/>
+            <w:tcW w:w="1247" w:type="dxa"/>
             <w:shd w:val="clear" w:color="auto" w:fill="BFBFBF" w:themeFill="background1" w:themeFillShade="BF"/>
             <w:vAlign w:val="center"/>
           </w:tcPr>
@@ -166,33 +165,13 @@
                 <w:sz w:val="12"/>
                 <w:szCs w:val="12"/>
               </w:rPr>
-              <w:t>plus opłat</w:t>
-            </w:r>
-            <w:r>
-              <w:rPr>
-                <w:rFonts w:ascii="Arial" w:hAnsi="Arial" w:cs="Arial"/>
-                <w:b/>
-                <w:bCs/>
-                <w:sz w:val="12"/>
-                <w:szCs w:val="12"/>
-              </w:rPr>
-              <w:t>a</w:t>
-            </w:r>
-            <w:r>
-              <w:rPr>
-                <w:rFonts w:ascii="Arial" w:hAnsi="Arial" w:cs="Arial"/>
-                <w:b/>
-                <w:bCs/>
-                <w:sz w:val="12"/>
-                <w:szCs w:val="12"/>
-              </w:rPr>
-              <w:t xml:space="preserve"> oraz prowizja</w:t>
+              <w:t>plus opłata oraz prowizja</w:t>
             </w:r>
           </w:p>
         </w:tc>
         <w:tc>
           <w:tcPr>
-            <w:tcW w:w="1528" w:type="dxa"/>
+            <w:tcW w:w="1418" w:type="dxa"/>
             <w:shd w:val="clear" w:color="auto" w:fill="BFBFBF" w:themeFill="background1" w:themeFillShade="BF"/>
             <w:vAlign w:val="center"/>
           </w:tcPr>
@@ -221,7 +200,7 @@
         </w:tc>
         <w:tc>
           <w:tcPr>
-            <w:tcW w:w="1528" w:type="dxa"/>
+            <w:tcW w:w="1418" w:type="dxa"/>
             <w:shd w:val="clear" w:color="auto" w:fill="BFBFBF" w:themeFill="background1" w:themeFillShade="BF"/>
             <w:vAlign w:val="center"/>
           </w:tcPr>
@@ -246,11 +225,22 @@
               </w:rPr>
               <w:t>Data zwrotu</w:t>
             </w:r>
+            <w:r>
+              <w:rPr>
+                <w:rFonts w:ascii="Arial" w:hAnsi="Arial" w:cs="Arial"/>
+                <w:b/>
+                <w:bCs/>
+                <w:sz w:val="12"/>
+                <w:szCs w:val="12"/>
+              </w:rPr>
+              <w:br/>
+              <w:t>Kwota</w:t>
+            </w:r>
           </w:p>
         </w:tc>
         <w:tc>
           <w:tcPr>
-            <w:tcW w:w="1528" w:type="dxa"/>
+            <w:tcW w:w="1247" w:type="dxa"/>
             <w:shd w:val="clear" w:color="auto" w:fill="BFBFBF" w:themeFill="background1" w:themeFillShade="BF"/>
             <w:vAlign w:val="center"/>
           </w:tcPr>
@@ -275,11 +265,22 @@
               </w:rPr>
               <w:t>Data sprzedaży</w:t>
             </w:r>
+            <w:r>
+              <w:rPr>
+                <w:rFonts w:ascii="Arial" w:hAnsi="Arial" w:cs="Arial"/>
+                <w:b/>
+                <w:bCs/>
+                <w:sz w:val="12"/>
+                <w:szCs w:val="12"/>
+              </w:rPr>
+              <w:br/>
+              <w:t>Kwota</w:t>
+            </w:r>
           </w:p>
         </w:tc>
         <w:tc>
           <w:tcPr>
-            <w:tcW w:w="1528" w:type="dxa"/>
+            <w:tcW w:w="1247" w:type="dxa"/>
             <w:shd w:val="clear" w:color="auto" w:fill="BFBFBF" w:themeFill="background1" w:themeFillShade="BF"/>
             <w:vAlign w:val="center"/>
           </w:tcPr>
@@ -302,42 +303,13 @@
                 <w:sz w:val="12"/>
                 <w:szCs w:val="12"/>
               </w:rPr>
-              <w:t>Kwota sprzedaży</w:t>
-            </w:r>
-          </w:p>
-        </w:tc>
-        <w:tc>
-          <w:tcPr>
-            <w:tcW w:w="1528" w:type="dxa"/>
-            <w:shd w:val="clear" w:color="auto" w:fill="BFBFBF" w:themeFill="background1" w:themeFillShade="BF"/>
-            <w:vAlign w:val="center"/>
-          </w:tcPr>
-          <w:p>
-            <w:pPr>
-              <w:jc w:val="center"/>
-              <w:rPr>
-                <w:rFonts w:ascii="Arial" w:hAnsi="Arial" w:cs="Arial"/>
-                <w:b/>
-                <w:bCs/>
-                <w:sz w:val="12"/>
-                <w:szCs w:val="12"/>
-              </w:rPr>
-            </w:pPr>
-            <w:r>
-              <w:rPr>
-                <w:rFonts w:ascii="Arial" w:hAnsi="Arial" w:cs="Arial"/>
-                <w:b/>
-                <w:bCs/>
-                <w:sz w:val="12"/>
-                <w:szCs w:val="12"/>
-              </w:rPr>
               <w:t>Kwota uzyskanej prowizji albo odkupu</w:t>
             </w:r>
           </w:p>
         </w:tc>
         <w:tc>
           <w:tcPr>
-            <w:tcW w:w="1528" w:type="dxa"/>
+            <w:tcW w:w="2268" w:type="dxa"/>
             <w:shd w:val="clear" w:color="auto" w:fill="BFBFBF" w:themeFill="background1" w:themeFillShade="BF"/>
             <w:vAlign w:val="center"/>
           </w:tcPr>
@@ -367,11 +339,11 @@
       </w:tr>
       <w:tr>
         <w:trPr>
-          <w:trHeight w:val="1071"/>
+          <w:trHeight w:val="1077"/>
         </w:trPr>
         <w:tc>
           <w:tcPr>
-            <w:tcW w:w="1528" w:type="dxa"/>
+            <w:tcW w:w="1247" w:type="dxa"/>
             <w:vAlign w:val="center"/>
           </w:tcPr>
           <w:p>
@@ -393,7 +365,7 @@
         </w:tc>
         <w:tc>
           <w:tcPr>
-            <w:tcW w:w="1528" w:type="dxa"/>
+            <w:tcW w:w="1247" w:type="dxa"/>
             <w:vAlign w:val="center"/>
           </w:tcPr>
           <w:p>
@@ -408,7 +380,7 @@
         </w:tc>
         <w:tc>
           <w:tcPr>
-            <w:tcW w:w="1528" w:type="dxa"/>
+            <w:tcW w:w="2409" w:type="dxa"/>
             <w:vAlign w:val="center"/>
           </w:tcPr>
           <w:p>
@@ -423,7 +395,7 @@
         </w:tc>
         <w:tc>
           <w:tcPr>
-            <w:tcW w:w="1528" w:type="dxa"/>
+            <w:tcW w:w="1247" w:type="dxa"/>
             <w:vAlign w:val="center"/>
           </w:tcPr>
           <w:p>
@@ -438,7 +410,7 @@
         </w:tc>
         <w:tc>
           <w:tcPr>
-            <w:tcW w:w="1528" w:type="dxa"/>
+            <w:tcW w:w="1418" w:type="dxa"/>
             <w:vAlign w:val="center"/>
           </w:tcPr>
           <w:p>
@@ -453,7 +425,7 @@
         </w:tc>
         <w:tc>
           <w:tcPr>
-            <w:tcW w:w="1528" w:type="dxa"/>
+            <w:tcW w:w="1418" w:type="dxa"/>
             <w:vAlign w:val="center"/>
           </w:tcPr>
           <w:p>
@@ -468,7 +440,7 @@
         </w:tc>
         <w:tc>
           <w:tcPr>
-            <w:tcW w:w="1528" w:type="dxa"/>
+            <w:tcW w:w="1247" w:type="dxa"/>
             <w:vAlign w:val="center"/>
           </w:tcPr>
           <w:p>
@@ -483,7 +455,7 @@
         </w:tc>
         <w:tc>
           <w:tcPr>
-            <w:tcW w:w="1528" w:type="dxa"/>
+            <w:tcW w:w="1247" w:type="dxa"/>
             <w:vAlign w:val="center"/>
           </w:tcPr>
           <w:p>
@@ -498,22 +470,7 @@
         </w:tc>
         <w:tc>
           <w:tcPr>
-            <w:tcW w:w="1528" w:type="dxa"/>
-            <w:vAlign w:val="center"/>
-          </w:tcPr>
-          <w:p>
-            <w:pPr>
-              <w:jc w:val="center"/>
-              <w:rPr>
-                <w:sz w:val="12"/>
-                <w:szCs w:val="12"/>
-              </w:rPr>
-            </w:pPr>
-          </w:p>
-        </w:tc>
-        <w:tc>
-          <w:tcPr>
-            <w:tcW w:w="1528" w:type="dxa"/>
+            <w:tcW w:w="2268" w:type="dxa"/>
             <w:vAlign w:val="center"/>
           </w:tcPr>
           <w:p>

</xml_diff>